<commit_message>
Update user manual and edit user manual pics
</commit_message>
<xml_diff>
--- a/Documentation/UserManual.docx
+++ b/Documentation/UserManual.docx
@@ -117,6 +117,9 @@
         <w:t xml:space="preserve">Welcome to the user manual for Restaurant App! In this manual, you will learn how to add your restaurant to our system, </w:t>
       </w:r>
       <w:r>
+        <w:t xml:space="preserve">log in, </w:t>
+      </w:r>
+      <w:r>
         <w:t xml:space="preserve">manage some basic information about your restaurant, view all pending orders </w:t>
       </w:r>
       <w:r>
@@ -159,52 +162,211 @@
       </w:r>
       <w:r>
         <w:t xml:space="preserve"> is: </w:t>
+      </w:r>
+    </w:p>
+    <w:p>
+      <w:pPr>
+        <w:spacing w:line="480" w:lineRule="auto"/>
+        <w:jc w:val="center"/>
+      </w:pPr>
+      <w:hyperlink r:id="rId5" w:history="1">
+        <w:proofErr w:type="gramStart"/>
+        <w:r>
+          <w:rPr>
+            <w:rStyle w:val="Hyperlink"/>
+          </w:rPr>
+          <w:t>people.eecs.ku.edu</w:t>
+        </w:r>
+        <w:proofErr w:type="gramEnd"/>
+        <w:r>
+          <w:rPr>
+            <w:rStyle w:val="Hyperlink"/>
+          </w:rPr>
+          <w:t>/~jdrahoza/subdir/eecs448/Restaurant_App/restaurantApp.html</w:t>
+        </w:r>
+      </w:hyperlink>
+      <w:r>
+        <w:t>.</w:t>
+      </w:r>
+    </w:p>
+    <w:p>
+      <w:pPr>
+        <w:spacing w:line="480" w:lineRule="auto"/>
+      </w:pPr>
+      <w:r>
+        <w:t>This will take you to the main page of our site.</w:t>
+      </w:r>
+    </w:p>
+    <w:p>
+      <w:pPr>
+        <w:spacing w:line="480" w:lineRule="auto"/>
+      </w:pPr>
+      <w:r>
+        <w:rPr>
+          <w:noProof/>
+        </w:rPr>
+        <w:drawing>
+          <wp:inline distT="0" distB="0" distL="0" distR="0" wp14:anchorId="0D1A8018" wp14:editId="41BB02B6">
+            <wp:extent cx="5760720" cy="3524250"/>
+            <wp:effectExtent l="0" t="0" r="5080" b="6350"/>
+            <wp:docPr id="1" name="Picture 1"/>
+            <wp:cNvGraphicFramePr>
+              <a:graphicFrameLocks xmlns:a="http://schemas.openxmlformats.org/drawingml/2006/main" noChangeAspect="1"/>
+            </wp:cNvGraphicFramePr>
+            <a:graphic xmlns:a="http://schemas.openxmlformats.org/drawingml/2006/main">
+              <a:graphicData uri="http://schemas.openxmlformats.org/drawingml/2006/picture">
+                <pic:pic xmlns:pic="http://schemas.openxmlformats.org/drawingml/2006/picture">
+                  <pic:nvPicPr>
+                    <pic:cNvPr id="0" name="RestaurantApp.png"/>
+                    <pic:cNvPicPr/>
+                  </pic:nvPicPr>
+                  <pic:blipFill>
+                    <a:blip r:embed="rId6">
+                      <a:extLst>
+                        <a:ext uri="{28A0092B-C50C-407E-A947-70E740481C1C}">
+                          <a14:useLocalDpi xmlns:a14="http://schemas.microsoft.com/office/drawing/2010/main" val="0"/>
+                        </a:ext>
+                      </a:extLst>
+                    </a:blip>
+                    <a:stretch>
+                      <a:fillRect/>
+                    </a:stretch>
+                  </pic:blipFill>
+                  <pic:spPr>
+                    <a:xfrm>
+                      <a:off x="0" y="0"/>
+                      <a:ext cx="5760720" cy="3524250"/>
+                    </a:xfrm>
+                    <a:prstGeom prst="rect">
+                      <a:avLst/>
+                    </a:prstGeom>
+                  </pic:spPr>
+                </pic:pic>
+              </a:graphicData>
+            </a:graphic>
+          </wp:inline>
+        </w:drawing>
+      </w:r>
+    </w:p>
+    <w:p>
+      <w:pPr>
+        <w:spacing w:line="480" w:lineRule="auto"/>
+      </w:pPr>
+      <w:r>
+        <w:t xml:space="preserve">This page </w:t>
+      </w:r>
+      <w:r>
+        <w:t xml:space="preserve">includes links to the log </w:t>
+      </w:r>
+      <w:proofErr w:type="gramStart"/>
+      <w:r>
+        <w:t>in,</w:t>
+      </w:r>
+      <w:proofErr w:type="gramEnd"/>
+      <w:r>
+        <w:t xml:space="preserve"> create user, and the </w:t>
+      </w:r>
+      <w:proofErr w:type="spellStart"/>
+      <w:r>
+        <w:t>GitHub</w:t>
+      </w:r>
+      <w:proofErr w:type="spellEnd"/>
+      <w:r>
+        <w:t xml:space="preserve"> repository for </w:t>
+      </w:r>
+      <w:proofErr w:type="spellStart"/>
+      <w:r>
+        <w:t>RestaurantApp</w:t>
+      </w:r>
+      <w:proofErr w:type="spellEnd"/>
+      <w:r>
+        <w:t>. The top navigation bar also includes these links.</w:t>
+      </w:r>
+    </w:p>
+    <w:p>
+      <w:pPr>
+        <w:spacing w:line="480" w:lineRule="auto"/>
+      </w:pPr>
+      <w:r>
+        <w:tab/>
+        <w:t xml:space="preserve">From here, either scroll down to the </w:t>
+      </w:r>
+      <w:r>
+        <w:t xml:space="preserve">“Get Started” </w:t>
+      </w:r>
+      <w:r>
+        <w:t>link or select “</w:t>
+      </w:r>
+      <w:r>
+        <w:t>Join</w:t>
+      </w:r>
+      <w:r>
+        <w:t xml:space="preserve">” from the top navigation bar. </w:t>
+      </w:r>
+      <w:r>
+        <w:t xml:space="preserve">This </w:t>
+      </w:r>
+      <w:r>
+        <w:t xml:space="preserve">will redirect you to a page </w:t>
+      </w:r>
+      <w:r>
+        <w:t>that we will use to add your restaurant.</w:t>
+      </w:r>
+    </w:p>
+    <w:p>
+      <w:pPr>
+        <w:spacing w:line="480" w:lineRule="auto"/>
+      </w:pPr>
+    </w:p>
+    <w:p>
+      <w:pPr>
+        <w:spacing w:line="480" w:lineRule="auto"/>
+      </w:pPr>
+      <w:r>
+        <w:t>On this page, you will see three text fields labeled “Restaurant Name,” “Username,” and “Password.”</w:t>
+      </w:r>
+      <w:r>
+        <w:t xml:space="preserve"> Here, you can enter your restaurant name, choose a unique username</w:t>
+      </w:r>
+      <w:r>
+        <w:t>, and choose a password over 4 characters.</w:t>
+      </w:r>
+      <w:r>
+        <w:t xml:space="preserve"> Once you have entered this information, click “Join” and your restaurant will be added to our system. You will then be redirected to your newly created home page. </w:t>
+      </w:r>
+      <w:r>
+        <w:t xml:space="preserve"> </w:t>
+      </w:r>
+      <w:r>
+        <w:t xml:space="preserve">If the username you have chosen is already in use, your restaurant will not be added and you will be prompted to </w:t>
+      </w:r>
+      <w:r>
+        <w:t>re-enter your information with a different username.</w:t>
+      </w:r>
+      <w:r>
+        <w:t xml:space="preserve"> </w:t>
+      </w:r>
+      <w:r>
+        <w:t>This page also includes a navigatio</w:t>
       </w:r>
       <w:bookmarkStart w:id="0" w:name="_GoBack"/>
       <w:bookmarkEnd w:id="0"/>
-    </w:p>
-    <w:p>
-      <w:pPr>
-        <w:spacing w:line="480" w:lineRule="auto"/>
-        <w:jc w:val="center"/>
-      </w:pPr>
-      <w:r>
-        <w:fldChar w:fldCharType="begin"/>
-      </w:r>
-      <w:r>
-        <w:instrText>HYPERLINK "http://people.eecs.ku.edu/~jdrahoza/subdir/eecs448/Restaurant_App/restaurantApp.html"</w:instrText>
-      </w:r>
-      <w:r>
-        <w:fldChar w:fldCharType="separate"/>
-      </w:r>
-      <w:proofErr w:type="gramStart"/>
-      <w:r>
-        <w:rPr>
-          <w:rStyle w:val="Hyperlink"/>
-        </w:rPr>
-        <w:t>people.eecs.ku.edu</w:t>
-      </w:r>
-      <w:proofErr w:type="gramEnd"/>
-      <w:r>
-        <w:rPr>
-          <w:rStyle w:val="Hyperlink"/>
-        </w:rPr>
-        <w:t>/~jdrahoza/subdir/eecs448/Restaurant_App/restaurantApp.html</w:t>
-      </w:r>
-      <w:r>
-        <w:fldChar w:fldCharType="end"/>
-      </w:r>
-      <w:r>
-        <w:t>.</w:t>
-      </w:r>
-    </w:p>
-    <w:p>
-      <w:pPr>
-        <w:spacing w:line="480" w:lineRule="auto"/>
-      </w:pPr>
-      <w:r>
-        <w:t>This will take you to the main page of our site.</w:t>
-      </w:r>
+      <w:r>
+        <w:t xml:space="preserve">n bar with links back to the front page, log in, and the </w:t>
+      </w:r>
+      <w:proofErr w:type="spellStart"/>
+      <w:r>
+        <w:t>GitHub</w:t>
+      </w:r>
+      <w:proofErr w:type="spellEnd"/>
+      <w:r>
+        <w:t xml:space="preserve"> repository.</w:t>
+      </w:r>
+    </w:p>
+    <w:p>
+      <w:pPr>
+        <w:spacing w:line="480" w:lineRule="auto"/>
+      </w:pPr>
     </w:p>
     <w:sectPr>
       <w:pgSz w:w="12240" w:h="15840"/>
@@ -422,6 +584,33 @@
       <w:u w:val="single"/>
     </w:rPr>
   </w:style>
+  <w:style w:type="paragraph" w:styleId="BalloonText">
+    <w:name w:val="Balloon Text"/>
+    <w:basedOn w:val="Normal"/>
+    <w:link w:val="BalloonTextChar"/>
+    <w:uiPriority w:val="99"/>
+    <w:semiHidden/>
+    <w:unhideWhenUsed/>
+    <w:rsid w:val="008334C5"/>
+    <w:rPr>
+      <w:rFonts w:ascii="Lucida Grande" w:hAnsi="Lucida Grande" w:cs="Lucida Grande"/>
+      <w:sz w:val="18"/>
+      <w:szCs w:val="18"/>
+    </w:rPr>
+  </w:style>
+  <w:style w:type="character" w:customStyle="1" w:styleId="BalloonTextChar">
+    <w:name w:val="Balloon Text Char"/>
+    <w:basedOn w:val="DefaultParagraphFont"/>
+    <w:link w:val="BalloonText"/>
+    <w:uiPriority w:val="99"/>
+    <w:semiHidden/>
+    <w:rsid w:val="008334C5"/>
+    <w:rPr>
+      <w:rFonts w:ascii="Lucida Grande" w:hAnsi="Lucida Grande" w:cs="Lucida Grande"/>
+      <w:sz w:val="18"/>
+      <w:szCs w:val="18"/>
+    </w:rPr>
+  </w:style>
 </w:styles>
 </file>
 
@@ -629,6 +818,33 @@
     <w:rPr>
       <w:color w:val="800080" w:themeColor="followedHyperlink"/>
       <w:u w:val="single"/>
+    </w:rPr>
+  </w:style>
+  <w:style w:type="paragraph" w:styleId="BalloonText">
+    <w:name w:val="Balloon Text"/>
+    <w:basedOn w:val="Normal"/>
+    <w:link w:val="BalloonTextChar"/>
+    <w:uiPriority w:val="99"/>
+    <w:semiHidden/>
+    <w:unhideWhenUsed/>
+    <w:rsid w:val="008334C5"/>
+    <w:rPr>
+      <w:rFonts w:ascii="Lucida Grande" w:hAnsi="Lucida Grande" w:cs="Lucida Grande"/>
+      <w:sz w:val="18"/>
+      <w:szCs w:val="18"/>
+    </w:rPr>
+  </w:style>
+  <w:style w:type="character" w:customStyle="1" w:styleId="BalloonTextChar">
+    <w:name w:val="Balloon Text Char"/>
+    <w:basedOn w:val="DefaultParagraphFont"/>
+    <w:link w:val="BalloonText"/>
+    <w:uiPriority w:val="99"/>
+    <w:semiHidden/>
+    <w:rsid w:val="008334C5"/>
+    <w:rPr>
+      <w:rFonts w:ascii="Lucida Grande" w:hAnsi="Lucida Grande" w:cs="Lucida Grande"/>
+      <w:sz w:val="18"/>
+      <w:szCs w:val="18"/>
     </w:rPr>
   </w:style>
 </w:styles>

</xml_diff>